<commit_message>
Updating cv and some personal info
</commit_message>
<xml_diff>
--- a/public/Shawlorne West - CV.docx
+++ b/public/Shawlorne West - CV.docx
@@ -59,9 +59,27 @@
             <w:sz w:val="24"/>
             <w:szCs w:val="24"/>
           </w:rPr>
-          <w:t xml:space="preserve"> | WEB SYS ADMIN</w:t>
+          <w:t xml:space="preserve"> | </w:t>
+        </w:r>
+        <w:r>
+          <w:rPr>
+            <w:rStyle w:val="Hipervnculo"/>
+            <w:rFonts w:ascii="Arial" w:eastAsia="Arial" w:hAnsi="Arial" w:cs="Arial"/>
+            <w:sz w:val="24"/>
+            <w:szCs w:val="24"/>
+          </w:rPr>
+          <w:t>SYSTEMS</w:t>
         </w:r>
       </w:hyperlink>
+      <w:r>
+        <w:rPr>
+          <w:rStyle w:val="Hipervnculo"/>
+          <w:rFonts w:ascii="Arial" w:eastAsia="Arial" w:hAnsi="Arial" w:cs="Arial"/>
+          <w:sz w:val="24"/>
+          <w:szCs w:val="24"/>
+        </w:rPr>
+        <w:t xml:space="preserve"> ENGINEER</w:t>
+      </w:r>
     </w:p>
     <w:p>
       <w:pPr>
@@ -78,34 +96,32 @@
           <w:sz w:val="18"/>
           <w:szCs w:val="18"/>
         </w:rPr>
-        <w:t>+505 8408-9495 / maucaulaywest@gmail.com / Bluefields, Nicaragua</w:t>
-      </w:r>
-    </w:p>
-    <w:p>
-      <w:pPr>
-        <w:spacing w:line="276" w:lineRule="auto"/>
-        <w:jc w:val="center"/>
-        <w:rPr>
-          <w:rFonts w:ascii="Arial" w:eastAsia="Arial" w:hAnsi="Arial" w:cs="Arial"/>
-        </w:rPr>
-      </w:pPr>
-    </w:p>
-    <w:p>
-      <w:pPr>
-        <w:pBdr>
-          <w:top w:val="nil"/>
-          <w:left w:val="nil"/>
-          <w:bottom w:val="nil"/>
-          <w:right w:val="nil"/>
-          <w:between w:val="nil"/>
-        </w:pBdr>
-        <w:jc w:val="center"/>
-        <w:rPr>
-          <w:rFonts w:ascii="Arial" w:eastAsia="Arial" w:hAnsi="Arial" w:cs="Arial"/>
-          <w:sz w:val="16"/>
-          <w:szCs w:val="16"/>
-        </w:rPr>
-      </w:pPr>
+        <w:t>(</w:t>
+      </w:r>
+      <w:r>
+        <w:rPr>
+          <w:rFonts w:ascii="Arial" w:eastAsia="Arial" w:hAnsi="Arial" w:cs="Arial"/>
+          <w:sz w:val="18"/>
+          <w:szCs w:val="18"/>
+        </w:rPr>
+        <w:t>+505</w:t>
+      </w:r>
+      <w:r>
+        <w:rPr>
+          <w:rFonts w:ascii="Arial" w:eastAsia="Arial" w:hAnsi="Arial" w:cs="Arial"/>
+          <w:sz w:val="18"/>
+          <w:szCs w:val="18"/>
+        </w:rPr>
+        <w:t>)</w:t>
+      </w:r>
+      <w:r>
+        <w:rPr>
+          <w:rFonts w:ascii="Arial" w:eastAsia="Arial" w:hAnsi="Arial" w:cs="Arial"/>
+          <w:sz w:val="18"/>
+          <w:szCs w:val="18"/>
+        </w:rPr>
+        <w:t xml:space="preserve"> 8408-9495 / maucaulaywest@gmail.com / Bluefields, Nicaragua</w:t>
+      </w:r>
     </w:p>
     <w:p>
       <w:pPr>
@@ -283,7 +299,17 @@
           <w:sz w:val="18"/>
           <w:szCs w:val="18"/>
         </w:rPr>
-        <w:t>Web Developer | Web Systems Admin</w:t>
+        <w:t xml:space="preserve">Web Developer | </w:t>
+      </w:r>
+      <w:r>
+        <w:rPr>
+          <w:rFonts w:ascii="Arial" w:eastAsia="Arial" w:hAnsi="Arial" w:cs="Arial"/>
+          <w:b/>
+          <w:bCs/>
+          <w:sz w:val="18"/>
+          <w:szCs w:val="18"/>
+        </w:rPr>
+        <w:t>Hosting Support Specialist</w:t>
       </w:r>
       <w:r>
         <w:rPr>
@@ -407,23 +433,7 @@
           <w:sz w:val="18"/>
           <w:szCs w:val="18"/>
         </w:rPr>
-        <w:t>Manage and improve multiple VPS servers with 40+ hosted websites and mailing systems using WPO, and security best practices to optimize the speed, SEO, stability</w:t>
-      </w:r>
-      <w:r>
-        <w:rPr>
-          <w:rFonts w:ascii="Arial" w:eastAsia="Arial" w:hAnsi="Arial" w:cs="Arial"/>
-          <w:sz w:val="18"/>
-          <w:szCs w:val="18"/>
-        </w:rPr>
-        <w:t>,</w:t>
-      </w:r>
-      <w:r>
-        <w:rPr>
-          <w:rFonts w:ascii="Arial" w:eastAsia="Arial" w:hAnsi="Arial" w:cs="Arial"/>
-          <w:sz w:val="18"/>
-          <w:szCs w:val="18"/>
-        </w:rPr>
-        <w:t xml:space="preserve"> and traffic.</w:t>
+        <w:t>Develop custom WordPress plugins when needed following MVC and OOP best practices.</w:t>
       </w:r>
     </w:p>
     <w:p>
@@ -452,63 +462,7 @@
           <w:sz w:val="18"/>
           <w:szCs w:val="18"/>
         </w:rPr>
-        <w:t xml:space="preserve">As a principal developer:  Implement and manage Intranets, e-commerce, payments, tracking tools, </w:t>
-      </w:r>
-      <w:r>
-        <w:rPr>
-          <w:rFonts w:ascii="Arial" w:eastAsia="Arial" w:hAnsi="Arial" w:cs="Arial"/>
-          <w:sz w:val="18"/>
-          <w:szCs w:val="18"/>
-        </w:rPr>
-        <w:t xml:space="preserve">and </w:t>
-      </w:r>
-      <w:r>
-        <w:rPr>
-          <w:rFonts w:ascii="Arial" w:eastAsia="Arial" w:hAnsi="Arial" w:cs="Arial"/>
-          <w:sz w:val="18"/>
-          <w:szCs w:val="18"/>
-        </w:rPr>
-        <w:t>Google search</w:t>
-      </w:r>
-      <w:r>
-        <w:rPr>
-          <w:rFonts w:ascii="Arial" w:eastAsia="Arial" w:hAnsi="Arial" w:cs="Arial"/>
-          <w:sz w:val="18"/>
-          <w:szCs w:val="18"/>
-        </w:rPr>
-        <w:t>.</w:t>
-      </w:r>
-      <w:r>
-        <w:rPr>
-          <w:rFonts w:ascii="Arial" w:eastAsia="Arial" w:hAnsi="Arial" w:cs="Arial"/>
-          <w:sz w:val="18"/>
-          <w:szCs w:val="18"/>
-        </w:rPr>
-        <w:t xml:space="preserve"> console, third-party APIs, geolocation, e-learning</w:t>
-      </w:r>
-      <w:r>
-        <w:rPr>
-          <w:rFonts w:ascii="Arial" w:eastAsia="Arial" w:hAnsi="Arial" w:cs="Arial"/>
-          <w:sz w:val="18"/>
-          <w:szCs w:val="18"/>
-        </w:rPr>
-        <w:t>, fundraising</w:t>
-      </w:r>
-      <w:r>
-        <w:rPr>
-          <w:rFonts w:ascii="Arial" w:eastAsia="Arial" w:hAnsi="Arial" w:cs="Arial"/>
-          <w:sz w:val="18"/>
-          <w:szCs w:val="18"/>
-        </w:rPr>
-        <w:t>, and membership systems</w:t>
-      </w:r>
-      <w:r>
-        <w:rPr>
-          <w:rFonts w:ascii="Arial" w:eastAsia="Arial" w:hAnsi="Arial" w:cs="Arial"/>
-          <w:sz w:val="18"/>
-          <w:szCs w:val="18"/>
-        </w:rPr>
-        <w:t>.</w:t>
+        <w:t>Managed and improved a VPS server with 40+ hosted websites using Apache, CentOS, command-line tools, WP-CLI, bash, WHM, cPanel, MySQL, and Virtuozzo.</w:t>
       </w:r>
     </w:p>
     <w:p>
@@ -537,25 +491,140 @@
           <w:sz w:val="18"/>
           <w:szCs w:val="18"/>
         </w:rPr>
-        <w:t xml:space="preserve">Configure Hosting providers, Domains, DNS Records, AAA records, SMTP, SFTP, FTP, databases, backups, </w:t>
-      </w:r>
-      <w:proofErr w:type="spellStart"/>
-      <w:r>
-        <w:rPr>
-          <w:rFonts w:ascii="Arial" w:eastAsia="Arial" w:hAnsi="Arial" w:cs="Arial"/>
-          <w:sz w:val="18"/>
-          <w:szCs w:val="18"/>
-        </w:rPr>
-        <w:t>cron</w:t>
-      </w:r>
-      <w:proofErr w:type="spellEnd"/>
-      <w:r>
-        <w:rPr>
-          <w:rFonts w:ascii="Arial" w:eastAsia="Arial" w:hAnsi="Arial" w:cs="Arial"/>
-          <w:sz w:val="18"/>
-          <w:szCs w:val="18"/>
-        </w:rPr>
-        <w:t xml:space="preserve"> jobs</w:t>
+        <w:t xml:space="preserve">Implement and manage Intranets, e-commerce, payments, tracking tools, </w:t>
+      </w:r>
+      <w:r>
+        <w:rPr>
+          <w:rFonts w:ascii="Arial" w:eastAsia="Arial" w:hAnsi="Arial" w:cs="Arial"/>
+          <w:sz w:val="18"/>
+          <w:szCs w:val="18"/>
+        </w:rPr>
+        <w:t>GSC</w:t>
+      </w:r>
+      <w:r>
+        <w:rPr>
+          <w:rFonts w:ascii="Arial" w:eastAsia="Arial" w:hAnsi="Arial" w:cs="Arial"/>
+          <w:sz w:val="18"/>
+          <w:szCs w:val="18"/>
+        </w:rPr>
+        <w:t xml:space="preserve"> &amp;</w:t>
+      </w:r>
+      <w:r>
+        <w:rPr>
+          <w:rFonts w:ascii="Arial" w:eastAsia="Arial" w:hAnsi="Arial" w:cs="Arial"/>
+          <w:sz w:val="18"/>
+          <w:szCs w:val="18"/>
+        </w:rPr>
+        <w:t xml:space="preserve"> GA</w:t>
+      </w:r>
+      <w:r>
+        <w:rPr>
+          <w:rFonts w:ascii="Arial" w:eastAsia="Arial" w:hAnsi="Arial" w:cs="Arial"/>
+          <w:sz w:val="18"/>
+          <w:szCs w:val="18"/>
+        </w:rPr>
+        <w:t xml:space="preserve">, </w:t>
+      </w:r>
+      <w:r>
+        <w:rPr>
+          <w:rFonts w:ascii="Arial" w:eastAsia="Arial" w:hAnsi="Arial" w:cs="Arial"/>
+          <w:sz w:val="18"/>
+          <w:szCs w:val="18"/>
+        </w:rPr>
+        <w:t xml:space="preserve">GCP, </w:t>
+      </w:r>
+      <w:r>
+        <w:rPr>
+          <w:rFonts w:ascii="Arial" w:eastAsia="Arial" w:hAnsi="Arial" w:cs="Arial"/>
+          <w:sz w:val="18"/>
+          <w:szCs w:val="18"/>
+        </w:rPr>
+        <w:t>third-party APIs, geolocation, e-learning</w:t>
+      </w:r>
+      <w:r>
+        <w:rPr>
+          <w:rFonts w:ascii="Arial" w:eastAsia="Arial" w:hAnsi="Arial" w:cs="Arial"/>
+          <w:sz w:val="18"/>
+          <w:szCs w:val="18"/>
+        </w:rPr>
+        <w:t>, fundraising</w:t>
+      </w:r>
+      <w:r>
+        <w:rPr>
+          <w:rFonts w:ascii="Arial" w:eastAsia="Arial" w:hAnsi="Arial" w:cs="Arial"/>
+          <w:sz w:val="18"/>
+          <w:szCs w:val="18"/>
+        </w:rPr>
+        <w:t>, and membership systems</w:t>
+      </w:r>
+      <w:r>
+        <w:rPr>
+          <w:rFonts w:ascii="Arial" w:eastAsia="Arial" w:hAnsi="Arial" w:cs="Arial"/>
+          <w:sz w:val="18"/>
+          <w:szCs w:val="18"/>
+        </w:rPr>
+        <w:t>.</w:t>
+      </w:r>
+    </w:p>
+    <w:p>
+      <w:pPr>
+        <w:numPr>
+          <w:ilvl w:val="0"/>
+          <w:numId w:val="3"/>
+        </w:numPr>
+        <w:pBdr>
+          <w:top w:val="nil"/>
+          <w:left w:val="nil"/>
+          <w:bottom w:val="nil"/>
+          <w:right w:val="nil"/>
+          <w:between w:val="nil"/>
+        </w:pBdr>
+        <w:spacing w:line="276" w:lineRule="auto"/>
+        <w:rPr>
+          <w:rFonts w:ascii="Arial" w:eastAsia="Arial" w:hAnsi="Arial" w:cs="Arial"/>
+          <w:sz w:val="18"/>
+          <w:szCs w:val="18"/>
+        </w:rPr>
+      </w:pPr>
+      <w:r>
+        <w:rPr>
+          <w:rFonts w:ascii="Arial" w:eastAsia="Arial" w:hAnsi="Arial" w:cs="Arial"/>
+          <w:sz w:val="18"/>
+          <w:szCs w:val="18"/>
+        </w:rPr>
+        <w:t>Configure Hosting providers, Domains,</w:t>
+      </w:r>
+      <w:r>
+        <w:rPr>
+          <w:rFonts w:ascii="Arial" w:eastAsia="Arial" w:hAnsi="Arial" w:cs="Arial"/>
+          <w:sz w:val="18"/>
+          <w:szCs w:val="18"/>
+        </w:rPr>
+        <w:t xml:space="preserve"> SSL certificates, </w:t>
+      </w:r>
+      <w:r>
+        <w:rPr>
+          <w:rFonts w:ascii="Arial" w:eastAsia="Arial" w:hAnsi="Arial" w:cs="Arial"/>
+          <w:sz w:val="18"/>
+          <w:szCs w:val="18"/>
+        </w:rPr>
+        <w:t>DNS</w:t>
+      </w:r>
+      <w:r>
+        <w:rPr>
+          <w:rFonts w:ascii="Arial" w:eastAsia="Arial" w:hAnsi="Arial" w:cs="Arial"/>
+          <w:sz w:val="18"/>
+          <w:szCs w:val="18"/>
+        </w:rPr>
+        <w:t xml:space="preserve"> Records, </w:t>
+      </w:r>
+      <w:r>
+        <w:rPr>
+          <w:rFonts w:ascii="Arial" w:eastAsia="Arial" w:hAnsi="Arial" w:cs="Arial"/>
+          <w:sz w:val="18"/>
+          <w:szCs w:val="18"/>
+        </w:rPr>
+        <w:t>WAF</w:t>
       </w:r>
       <w:r>
         <w:rPr>
@@ -571,7 +640,47 @@
           <w:sz w:val="18"/>
           <w:szCs w:val="18"/>
         </w:rPr>
-        <w:t xml:space="preserve"> and overall web hosting infrastructure in Ubuntu-based servers.</w:t>
+        <w:t xml:space="preserve"> CDNs,</w:t>
+      </w:r>
+      <w:r>
+        <w:rPr>
+          <w:rFonts w:ascii="Arial" w:eastAsia="Arial" w:hAnsi="Arial" w:cs="Arial"/>
+          <w:sz w:val="18"/>
+          <w:szCs w:val="18"/>
+        </w:rPr>
+        <w:t xml:space="preserve"> SMTP, SFTP, FTP, databases, backups, cron jobs</w:t>
+      </w:r>
+      <w:r>
+        <w:rPr>
+          <w:rFonts w:ascii="Arial" w:eastAsia="Arial" w:hAnsi="Arial" w:cs="Arial"/>
+          <w:sz w:val="18"/>
+          <w:szCs w:val="18"/>
+        </w:rPr>
+        <w:t>,</w:t>
+      </w:r>
+      <w:r>
+        <w:rPr>
+          <w:rFonts w:ascii="Arial" w:eastAsia="Arial" w:hAnsi="Arial" w:cs="Arial"/>
+          <w:sz w:val="18"/>
+          <w:szCs w:val="18"/>
+        </w:rPr>
+        <w:t xml:space="preserve"> </w:t>
+      </w:r>
+      <w:r>
+        <w:rPr>
+          <w:rFonts w:ascii="Arial" w:eastAsia="Arial" w:hAnsi="Arial" w:cs="Arial"/>
+          <w:sz w:val="18"/>
+          <w:szCs w:val="18"/>
+        </w:rPr>
+        <w:t>following security best practices</w:t>
+      </w:r>
+      <w:r>
+        <w:rPr>
+          <w:rFonts w:ascii="Arial" w:eastAsia="Arial" w:hAnsi="Arial" w:cs="Arial"/>
+          <w:sz w:val="18"/>
+          <w:szCs w:val="18"/>
+        </w:rPr>
+        <w:t>.</w:t>
       </w:r>
     </w:p>
     <w:p>
@@ -610,7 +719,27 @@
           <w:sz w:val="18"/>
           <w:szCs w:val="18"/>
         </w:rPr>
-        <w:t>Web Hosting Support | WordPress Developer</w:t>
+        <w:t>Hosting Support</w:t>
+      </w:r>
+      <w:r>
+        <w:rPr>
+          <w:rFonts w:ascii="Arial" w:eastAsia="Arial" w:hAnsi="Arial" w:cs="Arial"/>
+          <w:b/>
+          <w:bCs/>
+          <w:sz w:val="18"/>
+          <w:szCs w:val="18"/>
+        </w:rPr>
+        <w:t xml:space="preserve"> Specialist</w:t>
+      </w:r>
+      <w:r>
+        <w:rPr>
+          <w:rFonts w:ascii="Arial" w:eastAsia="Arial" w:hAnsi="Arial" w:cs="Arial"/>
+          <w:b/>
+          <w:bCs/>
+          <w:sz w:val="18"/>
+          <w:szCs w:val="18"/>
+        </w:rPr>
+        <w:t xml:space="preserve"> | WordPress Developer</w:t>
       </w:r>
       <w:r>
         <w:rPr>
@@ -653,29 +782,7 @@
           <w:szCs w:val="18"/>
           <w:lang w:val="es-NI"/>
         </w:rPr>
-        <w:t xml:space="preserve">Digital Time </w:t>
-      </w:r>
-      <w:proofErr w:type="spellStart"/>
-      <w:r>
-        <w:rPr>
-          <w:rFonts w:ascii="Arial" w:eastAsia="Arial" w:hAnsi="Arial" w:cs="Arial"/>
-          <w:i/>
-          <w:sz w:val="18"/>
-          <w:szCs w:val="18"/>
-          <w:lang w:val="es-NI"/>
-        </w:rPr>
-        <w:t>Savers</w:t>
-      </w:r>
-      <w:proofErr w:type="spellEnd"/>
-      <w:r>
-        <w:rPr>
-          <w:rFonts w:ascii="Arial" w:eastAsia="Arial" w:hAnsi="Arial" w:cs="Arial"/>
-          <w:i/>
-          <w:sz w:val="18"/>
-          <w:szCs w:val="18"/>
-          <w:lang w:val="es-NI"/>
-        </w:rPr>
-        <w:t xml:space="preserve"> y / Bulga</w:t>
+        <w:t>Digital Time Savers y / Bulga</w:t>
       </w:r>
       <w:r>
         <w:rPr>
@@ -732,25 +839,255 @@
           <w:sz w:val="18"/>
           <w:szCs w:val="18"/>
         </w:rPr>
-        <w:t xml:space="preserve">eb hosting support for over 15 WordPress websites, configure mail clients, SMTP, FTP, SSH, </w:t>
-      </w:r>
-      <w:proofErr w:type="spellStart"/>
-      <w:r>
-        <w:rPr>
-          <w:rFonts w:ascii="Arial" w:eastAsia="Arial" w:hAnsi="Arial" w:cs="Arial"/>
-          <w:sz w:val="18"/>
-          <w:szCs w:val="18"/>
-        </w:rPr>
-        <w:t>cron</w:t>
-      </w:r>
-      <w:proofErr w:type="spellEnd"/>
-      <w:r>
-        <w:rPr>
-          <w:rFonts w:ascii="Arial" w:eastAsia="Arial" w:hAnsi="Arial" w:cs="Arial"/>
-          <w:sz w:val="18"/>
-          <w:szCs w:val="18"/>
-        </w:rPr>
-        <w:t xml:space="preserve"> jobs, manage backups, handle migrations, set up testing environments, and lead deployments.</w:t>
+        <w:t xml:space="preserve">eb hosting support for over </w:t>
+      </w:r>
+      <w:r>
+        <w:rPr>
+          <w:rFonts w:ascii="Arial" w:eastAsia="Arial" w:hAnsi="Arial" w:cs="Arial"/>
+          <w:sz w:val="18"/>
+          <w:szCs w:val="18"/>
+        </w:rPr>
+        <w:t>2</w:t>
+      </w:r>
+      <w:r>
+        <w:rPr>
+          <w:rFonts w:ascii="Arial" w:eastAsia="Arial" w:hAnsi="Arial" w:cs="Arial"/>
+          <w:sz w:val="18"/>
+          <w:szCs w:val="18"/>
+        </w:rPr>
+        <w:t>0</w:t>
+      </w:r>
+      <w:r>
+        <w:rPr>
+          <w:rFonts w:ascii="Arial" w:eastAsia="Arial" w:hAnsi="Arial" w:cs="Arial"/>
+          <w:sz w:val="18"/>
+          <w:szCs w:val="18"/>
+        </w:rPr>
+        <w:t xml:space="preserve"> WordPress websites</w:t>
+      </w:r>
+      <w:r>
+        <w:rPr>
+          <w:rFonts w:ascii="Arial" w:eastAsia="Arial" w:hAnsi="Arial" w:cs="Arial"/>
+          <w:sz w:val="18"/>
+          <w:szCs w:val="18"/>
+        </w:rPr>
+        <w:t xml:space="preserve"> </w:t>
+      </w:r>
+      <w:r>
+        <w:rPr>
+          <w:rFonts w:ascii="Arial" w:eastAsia="Arial" w:hAnsi="Arial" w:cs="Arial"/>
+          <w:sz w:val="18"/>
+          <w:szCs w:val="18"/>
+        </w:rPr>
+        <w:t>utilizing cPanel, Plesk,</w:t>
+      </w:r>
+      <w:r>
+        <w:rPr>
+          <w:rFonts w:ascii="Arial" w:eastAsia="Arial" w:hAnsi="Arial" w:cs="Arial"/>
+          <w:sz w:val="18"/>
+          <w:szCs w:val="18"/>
+        </w:rPr>
+        <w:t xml:space="preserve"> </w:t>
+      </w:r>
+      <w:r>
+        <w:rPr>
+          <w:rFonts w:ascii="Arial" w:eastAsia="Arial" w:hAnsi="Arial" w:cs="Arial"/>
+          <w:sz w:val="18"/>
+          <w:szCs w:val="18"/>
+        </w:rPr>
+        <w:t>Unix command-line</w:t>
+      </w:r>
+      <w:r>
+        <w:rPr>
+          <w:rFonts w:ascii="Arial" w:eastAsia="Arial" w:hAnsi="Arial" w:cs="Arial"/>
+          <w:sz w:val="18"/>
+          <w:szCs w:val="18"/>
+        </w:rPr>
+        <w:t xml:space="preserve"> tools</w:t>
+      </w:r>
+      <w:r>
+        <w:rPr>
+          <w:rFonts w:ascii="Arial" w:eastAsia="Arial" w:hAnsi="Arial" w:cs="Arial"/>
+          <w:sz w:val="18"/>
+          <w:szCs w:val="18"/>
+        </w:rPr>
+        <w:t>,</w:t>
+      </w:r>
+      <w:r>
+        <w:rPr>
+          <w:rFonts w:ascii="Arial" w:eastAsia="Arial" w:hAnsi="Arial" w:cs="Arial"/>
+          <w:sz w:val="18"/>
+          <w:szCs w:val="18"/>
+        </w:rPr>
+        <w:t xml:space="preserve"> and DigitalOcean. Tasks include</w:t>
+      </w:r>
+      <w:r>
+        <w:rPr>
+          <w:rFonts w:ascii="Arial" w:eastAsia="Arial" w:hAnsi="Arial" w:cs="Arial"/>
+          <w:sz w:val="18"/>
+          <w:szCs w:val="18"/>
+        </w:rPr>
+        <w:t xml:space="preserve">: </w:t>
+      </w:r>
+      <w:r>
+        <w:rPr>
+          <w:rFonts w:ascii="Arial" w:eastAsia="Arial" w:hAnsi="Arial" w:cs="Arial"/>
+          <w:sz w:val="18"/>
+          <w:szCs w:val="18"/>
+        </w:rPr>
+        <w:t xml:space="preserve"> </w:t>
+      </w:r>
+      <w:r>
+        <w:rPr>
+          <w:rFonts w:ascii="Arial" w:eastAsia="Arial" w:hAnsi="Arial" w:cs="Arial"/>
+          <w:sz w:val="18"/>
+          <w:szCs w:val="18"/>
+        </w:rPr>
+        <w:t xml:space="preserve">configuring </w:t>
+      </w:r>
+      <w:r>
+        <w:rPr>
+          <w:rFonts w:ascii="Arial" w:eastAsia="Arial" w:hAnsi="Arial" w:cs="Arial"/>
+          <w:sz w:val="18"/>
+          <w:szCs w:val="18"/>
+        </w:rPr>
+        <w:t xml:space="preserve">SMTP, FTP, </w:t>
+      </w:r>
+      <w:r>
+        <w:rPr>
+          <w:rFonts w:ascii="Arial" w:eastAsia="Arial" w:hAnsi="Arial" w:cs="Arial"/>
+          <w:sz w:val="18"/>
+          <w:szCs w:val="18"/>
+        </w:rPr>
+        <w:t>CDNs</w:t>
+      </w:r>
+      <w:r>
+        <w:rPr>
+          <w:rFonts w:ascii="Arial" w:eastAsia="Arial" w:hAnsi="Arial" w:cs="Arial"/>
+          <w:sz w:val="18"/>
+          <w:szCs w:val="18"/>
+        </w:rPr>
+        <w:t>,</w:t>
+      </w:r>
+      <w:r>
+        <w:rPr>
+          <w:rFonts w:ascii="Arial" w:eastAsia="Arial" w:hAnsi="Arial" w:cs="Arial"/>
+          <w:sz w:val="18"/>
+          <w:szCs w:val="18"/>
+        </w:rPr>
+        <w:t xml:space="preserve"> DNS records</w:t>
+      </w:r>
+      <w:r>
+        <w:rPr>
+          <w:rFonts w:ascii="Arial" w:eastAsia="Arial" w:hAnsi="Arial" w:cs="Arial"/>
+          <w:sz w:val="18"/>
+          <w:szCs w:val="18"/>
+        </w:rPr>
+        <w:t>,</w:t>
+      </w:r>
+      <w:r>
+        <w:rPr>
+          <w:rFonts w:ascii="Arial" w:eastAsia="Arial" w:hAnsi="Arial" w:cs="Arial"/>
+          <w:sz w:val="18"/>
+          <w:szCs w:val="18"/>
+        </w:rPr>
+        <w:t xml:space="preserve"> </w:t>
+      </w:r>
+      <w:r>
+        <w:rPr>
+          <w:rFonts w:ascii="Arial" w:eastAsia="Arial" w:hAnsi="Arial" w:cs="Arial"/>
+          <w:sz w:val="18"/>
+          <w:szCs w:val="18"/>
+        </w:rPr>
+        <w:t xml:space="preserve">WAF </w:t>
+      </w:r>
+      <w:r>
+        <w:rPr>
+          <w:rFonts w:ascii="Arial" w:eastAsia="Arial" w:hAnsi="Arial" w:cs="Arial"/>
+          <w:sz w:val="18"/>
+          <w:szCs w:val="18"/>
+        </w:rPr>
+        <w:t xml:space="preserve">and </w:t>
+      </w:r>
+      <w:r>
+        <w:rPr>
+          <w:rFonts w:ascii="Arial" w:eastAsia="Arial" w:hAnsi="Arial" w:cs="Arial"/>
+          <w:sz w:val="18"/>
+          <w:szCs w:val="18"/>
+        </w:rPr>
+        <w:t xml:space="preserve">cron jobs, </w:t>
+      </w:r>
+      <w:r>
+        <w:rPr>
+          <w:rFonts w:ascii="Arial" w:eastAsia="Arial" w:hAnsi="Arial" w:cs="Arial"/>
+          <w:sz w:val="18"/>
+          <w:szCs w:val="18"/>
+        </w:rPr>
+        <w:t>managing</w:t>
+      </w:r>
+      <w:r>
+        <w:rPr>
+          <w:rFonts w:ascii="Arial" w:eastAsia="Arial" w:hAnsi="Arial" w:cs="Arial"/>
+          <w:sz w:val="18"/>
+          <w:szCs w:val="18"/>
+        </w:rPr>
+        <w:t xml:space="preserve"> backups, </w:t>
+      </w:r>
+      <w:r>
+        <w:rPr>
+          <w:rFonts w:ascii="Arial" w:eastAsia="Arial" w:hAnsi="Arial" w:cs="Arial"/>
+          <w:sz w:val="18"/>
+          <w:szCs w:val="18"/>
+        </w:rPr>
+        <w:t xml:space="preserve">customer support with HubSpot, </w:t>
+      </w:r>
+      <w:r>
+        <w:rPr>
+          <w:rFonts w:ascii="Arial" w:eastAsia="Arial" w:hAnsi="Arial" w:cs="Arial"/>
+          <w:sz w:val="18"/>
+          <w:szCs w:val="18"/>
+        </w:rPr>
+        <w:t xml:space="preserve">manual </w:t>
+      </w:r>
+      <w:r>
+        <w:rPr>
+          <w:rFonts w:ascii="Arial" w:eastAsia="Arial" w:hAnsi="Arial" w:cs="Arial"/>
+          <w:sz w:val="18"/>
+          <w:szCs w:val="18"/>
+        </w:rPr>
+        <w:t xml:space="preserve">migrations, </w:t>
+      </w:r>
+      <w:r>
+        <w:rPr>
+          <w:rFonts w:ascii="Arial" w:eastAsia="Arial" w:hAnsi="Arial" w:cs="Arial"/>
+          <w:sz w:val="18"/>
+          <w:szCs w:val="18"/>
+        </w:rPr>
+        <w:t>setting</w:t>
+      </w:r>
+      <w:r>
+        <w:rPr>
+          <w:rFonts w:ascii="Arial" w:eastAsia="Arial" w:hAnsi="Arial" w:cs="Arial"/>
+          <w:sz w:val="18"/>
+          <w:szCs w:val="18"/>
+        </w:rPr>
+        <w:t xml:space="preserve"> up testing environments, and lead</w:t>
+      </w:r>
+      <w:r>
+        <w:rPr>
+          <w:rFonts w:ascii="Arial" w:eastAsia="Arial" w:hAnsi="Arial" w:cs="Arial"/>
+          <w:sz w:val="18"/>
+          <w:szCs w:val="18"/>
+        </w:rPr>
+        <w:t xml:space="preserve">ing </w:t>
+      </w:r>
+      <w:r>
+        <w:rPr>
+          <w:rFonts w:ascii="Arial" w:eastAsia="Arial" w:hAnsi="Arial" w:cs="Arial"/>
+          <w:sz w:val="18"/>
+          <w:szCs w:val="18"/>
+        </w:rPr>
+        <w:t>deployments.</w:t>
       </w:r>
     </w:p>
     <w:p>
@@ -779,61 +1116,39 @@
           <w:sz w:val="18"/>
           <w:szCs w:val="18"/>
         </w:rPr>
-        <w:t xml:space="preserve">WordPress/WooCommerce development using HTML, CSS, JS, jQuery, PHP, and various builders such as </w:t>
-      </w:r>
-      <w:proofErr w:type="spellStart"/>
-      <w:r>
-        <w:rPr>
-          <w:rFonts w:ascii="Arial" w:eastAsia="Arial" w:hAnsi="Arial" w:cs="Arial"/>
-          <w:sz w:val="18"/>
-          <w:szCs w:val="18"/>
-        </w:rPr>
-        <w:t>Crocoblock</w:t>
-      </w:r>
-      <w:proofErr w:type="spellEnd"/>
-      <w:r>
-        <w:rPr>
-          <w:rFonts w:ascii="Arial" w:eastAsia="Arial" w:hAnsi="Arial" w:cs="Arial"/>
-          <w:sz w:val="18"/>
-          <w:szCs w:val="18"/>
-        </w:rPr>
-        <w:t xml:space="preserve">, Divi, </w:t>
-      </w:r>
-      <w:proofErr w:type="spellStart"/>
-      <w:r>
-        <w:rPr>
-          <w:rFonts w:ascii="Arial" w:eastAsia="Arial" w:hAnsi="Arial" w:cs="Arial"/>
-          <w:sz w:val="18"/>
-          <w:szCs w:val="18"/>
-        </w:rPr>
-        <w:t>Elementor</w:t>
-      </w:r>
-      <w:proofErr w:type="spellEnd"/>
-      <w:r>
-        <w:rPr>
-          <w:rFonts w:ascii="Arial" w:eastAsia="Arial" w:hAnsi="Arial" w:cs="Arial"/>
-          <w:sz w:val="18"/>
-          <w:szCs w:val="18"/>
-        </w:rPr>
-        <w:t xml:space="preserve"> Pro, Guttenberg, and </w:t>
-      </w:r>
-      <w:proofErr w:type="spellStart"/>
-      <w:r>
-        <w:rPr>
-          <w:rFonts w:ascii="Arial" w:eastAsia="Arial" w:hAnsi="Arial" w:cs="Arial"/>
-          <w:sz w:val="18"/>
-          <w:szCs w:val="18"/>
-        </w:rPr>
-        <w:t>WPBakery</w:t>
-      </w:r>
-      <w:proofErr w:type="spellEnd"/>
-      <w:r>
-        <w:rPr>
-          <w:rFonts w:ascii="Arial" w:eastAsia="Arial" w:hAnsi="Arial" w:cs="Arial"/>
-          <w:sz w:val="18"/>
-          <w:szCs w:val="18"/>
-        </w:rPr>
-        <w:t xml:space="preserve">. Additionally, I handle </w:t>
+        <w:t xml:space="preserve">WordPress/WooCommerce development using HTML, CSS, JS, jQuery, PHP, </w:t>
+      </w:r>
+      <w:r>
+        <w:rPr>
+          <w:rFonts w:ascii="Arial" w:eastAsia="Arial" w:hAnsi="Arial" w:cs="Arial"/>
+          <w:sz w:val="18"/>
+          <w:szCs w:val="18"/>
+        </w:rPr>
+        <w:t xml:space="preserve">ACF, CPT, </w:t>
+      </w:r>
+      <w:r>
+        <w:rPr>
+          <w:rFonts w:ascii="Arial" w:eastAsia="Arial" w:hAnsi="Arial" w:cs="Arial"/>
+          <w:sz w:val="18"/>
+          <w:szCs w:val="18"/>
+        </w:rPr>
+        <w:t>and various builders such as Crocoblock, Divi, Elementor Pro, Guttenberg, and WPBakery. Additionally, I handle</w:t>
+      </w:r>
+      <w:r>
+        <w:rPr>
+          <w:rFonts w:ascii="Arial" w:eastAsia="Arial" w:hAnsi="Arial" w:cs="Arial"/>
+          <w:sz w:val="18"/>
+          <w:szCs w:val="18"/>
+        </w:rPr>
+        <w:t>d</w:t>
+      </w:r>
+      <w:r>
+        <w:rPr>
+          <w:rFonts w:ascii="Arial" w:eastAsia="Arial" w:hAnsi="Arial" w:cs="Arial"/>
+          <w:sz w:val="18"/>
+          <w:szCs w:val="18"/>
+        </w:rPr>
+        <w:t xml:space="preserve"> </w:t>
       </w:r>
       <w:r>
         <w:rPr>
@@ -952,7 +1267,6 @@
           <w:szCs w:val="18"/>
         </w:rPr>
       </w:pPr>
-      <w:proofErr w:type="spellStart"/>
       <w:r>
         <w:rPr>
           <w:rFonts w:ascii="Arial" w:eastAsia="Arial" w:hAnsi="Arial" w:cs="Arial"/>
@@ -960,9 +1274,8 @@
           <w:sz w:val="18"/>
           <w:szCs w:val="18"/>
         </w:rPr>
-        <w:t>Kronoscode</w:t>
-      </w:r>
-      <w:proofErr w:type="spellEnd"/>
+        <w:t>Kronoscode / Managua, Nicaragua</w:t>
+      </w:r>
       <w:r>
         <w:rPr>
           <w:rFonts w:ascii="Arial" w:eastAsia="Arial" w:hAnsi="Arial" w:cs="Arial"/>
@@ -970,7 +1283,314 @@
           <w:sz w:val="18"/>
           <w:szCs w:val="18"/>
         </w:rPr>
-        <w:t xml:space="preserve"> / Managua, Nicaragua</w:t>
+        <w:tab/>
+      </w:r>
+    </w:p>
+    <w:p>
+      <w:pPr>
+        <w:pStyle w:val="Prrafodelista"/>
+        <w:numPr>
+          <w:ilvl w:val="0"/>
+          <w:numId w:val="5"/>
+        </w:numPr>
+        <w:pBdr>
+          <w:top w:val="nil"/>
+          <w:left w:val="nil"/>
+          <w:bottom w:val="nil"/>
+          <w:right w:val="nil"/>
+          <w:between w:val="nil"/>
+        </w:pBdr>
+        <w:spacing w:line="276" w:lineRule="auto"/>
+        <w:rPr>
+          <w:rFonts w:ascii="Arial" w:eastAsia="Arial" w:hAnsi="Arial" w:cs="Arial"/>
+          <w:sz w:val="18"/>
+          <w:szCs w:val="18"/>
+        </w:rPr>
+      </w:pPr>
+      <w:r>
+        <w:rPr>
+          <w:rFonts w:ascii="Arial" w:eastAsia="Arial" w:hAnsi="Arial" w:cs="Arial"/>
+          <w:sz w:val="18"/>
+          <w:szCs w:val="18"/>
+        </w:rPr>
+        <w:t>WordPress development with custom themes, ACF, and CPTs for e-commerce, multisite, and bilingual sites.</w:t>
+      </w:r>
+    </w:p>
+    <w:p>
+      <w:pPr>
+        <w:pStyle w:val="Prrafodelista"/>
+        <w:numPr>
+          <w:ilvl w:val="0"/>
+          <w:numId w:val="5"/>
+        </w:numPr>
+        <w:pBdr>
+          <w:top w:val="nil"/>
+          <w:left w:val="nil"/>
+          <w:bottom w:val="nil"/>
+          <w:right w:val="nil"/>
+          <w:between w:val="nil"/>
+        </w:pBdr>
+        <w:spacing w:line="276" w:lineRule="auto"/>
+        <w:rPr>
+          <w:rFonts w:ascii="Arial" w:eastAsia="Arial" w:hAnsi="Arial" w:cs="Arial"/>
+          <w:sz w:val="18"/>
+          <w:szCs w:val="18"/>
+        </w:rPr>
+      </w:pPr>
+      <w:r>
+        <w:rPr>
+          <w:rFonts w:ascii="Arial" w:eastAsia="Arial" w:hAnsi="Arial" w:cs="Arial"/>
+          <w:sz w:val="18"/>
+          <w:szCs w:val="18"/>
+        </w:rPr>
+        <w:t>Develop front-end charts and dashboards using Chart.js and React.js.</w:t>
+      </w:r>
+    </w:p>
+    <w:p>
+      <w:pPr>
+        <w:pStyle w:val="Prrafodelista"/>
+        <w:numPr>
+          <w:ilvl w:val="0"/>
+          <w:numId w:val="5"/>
+        </w:numPr>
+        <w:pBdr>
+          <w:top w:val="nil"/>
+          <w:left w:val="nil"/>
+          <w:bottom w:val="nil"/>
+          <w:right w:val="nil"/>
+          <w:between w:val="nil"/>
+        </w:pBdr>
+        <w:spacing w:line="276" w:lineRule="auto"/>
+        <w:rPr>
+          <w:rFonts w:ascii="Arial" w:eastAsia="Arial" w:hAnsi="Arial" w:cs="Arial"/>
+          <w:sz w:val="18"/>
+          <w:szCs w:val="18"/>
+        </w:rPr>
+      </w:pPr>
+      <w:r>
+        <w:rPr>
+          <w:rFonts w:ascii="Arial" w:eastAsia="Arial" w:hAnsi="Arial" w:cs="Arial"/>
+          <w:sz w:val="18"/>
+          <w:szCs w:val="18"/>
+        </w:rPr>
+        <w:t>Provide support for custom WordPress plugins.</w:t>
+      </w:r>
+    </w:p>
+    <w:p>
+      <w:pPr>
+        <w:pStyle w:val="Prrafodelista"/>
+        <w:numPr>
+          <w:ilvl w:val="0"/>
+          <w:numId w:val="5"/>
+        </w:numPr>
+        <w:pBdr>
+          <w:top w:val="nil"/>
+          <w:left w:val="nil"/>
+          <w:bottom w:val="nil"/>
+          <w:right w:val="nil"/>
+          <w:between w:val="nil"/>
+        </w:pBdr>
+        <w:spacing w:line="276" w:lineRule="auto"/>
+        <w:rPr>
+          <w:rFonts w:ascii="Arial" w:eastAsia="Arial" w:hAnsi="Arial" w:cs="Arial"/>
+          <w:sz w:val="18"/>
+          <w:szCs w:val="18"/>
+        </w:rPr>
+      </w:pPr>
+      <w:r>
+        <w:rPr>
+          <w:rFonts w:ascii="Arial" w:eastAsia="Arial" w:hAnsi="Arial" w:cs="Arial"/>
+          <w:sz w:val="18"/>
+          <w:szCs w:val="18"/>
+        </w:rPr>
+        <w:t>Integrate WordPress headless CMS with React.js/Next.js as the front-end</w:t>
+      </w:r>
+    </w:p>
+    <w:p>
+      <w:pPr>
+        <w:pStyle w:val="Prrafodelista"/>
+        <w:numPr>
+          <w:ilvl w:val="0"/>
+          <w:numId w:val="5"/>
+        </w:numPr>
+        <w:pBdr>
+          <w:top w:val="nil"/>
+          <w:left w:val="nil"/>
+          <w:bottom w:val="nil"/>
+          <w:right w:val="nil"/>
+          <w:between w:val="nil"/>
+        </w:pBdr>
+        <w:spacing w:line="276" w:lineRule="auto"/>
+        <w:rPr>
+          <w:rFonts w:ascii="Arial" w:eastAsia="Arial" w:hAnsi="Arial" w:cs="Arial"/>
+          <w:sz w:val="18"/>
+          <w:szCs w:val="18"/>
+        </w:rPr>
+      </w:pPr>
+      <w:r>
+        <w:rPr>
+          <w:rFonts w:ascii="Arial" w:eastAsia="Arial" w:hAnsi="Arial" w:cs="Arial"/>
+          <w:sz w:val="18"/>
+          <w:szCs w:val="18"/>
+        </w:rPr>
+        <w:t>Optimize web performance (WPO).</w:t>
+      </w:r>
+      <w:r>
+        <w:rPr>
+          <w:rFonts w:ascii="Arial" w:eastAsia="Arial" w:hAnsi="Arial" w:cs="Arial"/>
+          <w:sz w:val="18"/>
+          <w:szCs w:val="18"/>
+        </w:rPr>
+        <w:br/>
+      </w:r>
+    </w:p>
+    <w:p>
+      <w:pPr>
+        <w:pBdr>
+          <w:top w:val="nil"/>
+          <w:left w:val="nil"/>
+          <w:bottom w:val="nil"/>
+          <w:right w:val="nil"/>
+          <w:between w:val="nil"/>
+        </w:pBdr>
+        <w:tabs>
+          <w:tab w:val="right" w:pos="9923"/>
+        </w:tabs>
+        <w:spacing w:line="300" w:lineRule="auto"/>
+        <w:rPr>
+          <w:rFonts w:ascii="Arial" w:eastAsia="Arial" w:hAnsi="Arial" w:cs="Arial"/>
+          <w:sz w:val="18"/>
+          <w:szCs w:val="18"/>
+        </w:rPr>
+      </w:pPr>
+      <w:r>
+        <w:rPr>
+          <w:rFonts w:ascii="Arial" w:eastAsia="Arial" w:hAnsi="Arial" w:cs="Arial"/>
+          <w:b/>
+          <w:bCs/>
+          <w:sz w:val="18"/>
+          <w:szCs w:val="18"/>
+        </w:rPr>
+        <w:t>Top Rated Web Developer</w:t>
+      </w:r>
+      <w:r>
+        <w:rPr>
+          <w:rFonts w:ascii="Arial" w:eastAsia="Arial" w:hAnsi="Arial" w:cs="Arial"/>
+          <w:b/>
+          <w:bCs/>
+          <w:sz w:val="18"/>
+          <w:szCs w:val="18"/>
+        </w:rPr>
+        <w:t xml:space="preserve"> and Hosting </w:t>
+      </w:r>
+      <w:r>
+        <w:rPr>
+          <w:rFonts w:ascii="Arial" w:eastAsia="Arial" w:hAnsi="Arial" w:cs="Arial"/>
+          <w:b/>
+          <w:bCs/>
+          <w:sz w:val="18"/>
+          <w:szCs w:val="18"/>
+        </w:rPr>
+        <w:t xml:space="preserve">Support </w:t>
+      </w:r>
+      <w:r>
+        <w:rPr>
+          <w:rFonts w:ascii="Arial" w:eastAsia="Arial" w:hAnsi="Arial" w:cs="Arial"/>
+          <w:b/>
+          <w:bCs/>
+          <w:sz w:val="18"/>
+          <w:szCs w:val="18"/>
+        </w:rPr>
+        <w:t>Specialist</w:t>
+      </w:r>
+      <w:r>
+        <w:rPr>
+          <w:rFonts w:ascii="Arial" w:eastAsia="Arial" w:hAnsi="Arial" w:cs="Arial"/>
+          <w:sz w:val="18"/>
+          <w:szCs w:val="18"/>
+        </w:rPr>
+        <w:tab/>
+      </w:r>
+      <w:r>
+        <w:rPr>
+          <w:rFonts w:ascii="Arial" w:eastAsia="Arial" w:hAnsi="Arial" w:cs="Arial"/>
+          <w:b/>
+          <w:bCs/>
+          <w:sz w:val="18"/>
+          <w:szCs w:val="18"/>
+        </w:rPr>
+        <w:t>MARCH</w:t>
+      </w:r>
+      <w:r>
+        <w:rPr>
+          <w:rFonts w:ascii="Arial" w:eastAsia="Arial" w:hAnsi="Arial" w:cs="Arial"/>
+          <w:b/>
+          <w:bCs/>
+          <w:sz w:val="18"/>
+          <w:szCs w:val="18"/>
+        </w:rPr>
+        <w:t xml:space="preserve"> 202</w:t>
+      </w:r>
+      <w:r>
+        <w:rPr>
+          <w:rFonts w:ascii="Arial" w:eastAsia="Arial" w:hAnsi="Arial" w:cs="Arial"/>
+          <w:b/>
+          <w:bCs/>
+          <w:sz w:val="18"/>
+          <w:szCs w:val="18"/>
+        </w:rPr>
+        <w:t>1</w:t>
+      </w:r>
+      <w:r>
+        <w:rPr>
+          <w:rFonts w:ascii="Arial" w:eastAsia="Arial" w:hAnsi="Arial" w:cs="Arial"/>
+          <w:b/>
+          <w:bCs/>
+          <w:sz w:val="18"/>
+          <w:szCs w:val="18"/>
+        </w:rPr>
+        <w:t xml:space="preserve"> – MAY 2023</w:t>
+      </w:r>
+    </w:p>
+    <w:p>
+      <w:pPr>
+        <w:tabs>
+          <w:tab w:val="right" w:pos="9923"/>
+        </w:tabs>
+        <w:spacing w:line="300" w:lineRule="auto"/>
+        <w:rPr>
+          <w:rFonts w:ascii="Arial" w:eastAsia="Arial" w:hAnsi="Arial" w:cs="Arial"/>
+          <w:i/>
+          <w:sz w:val="18"/>
+          <w:szCs w:val="18"/>
+        </w:rPr>
+      </w:pPr>
+      <w:r>
+        <w:rPr>
+          <w:rFonts w:ascii="Arial" w:eastAsia="Arial" w:hAnsi="Arial" w:cs="Arial"/>
+          <w:i/>
+          <w:sz w:val="18"/>
+          <w:szCs w:val="18"/>
+        </w:rPr>
+        <w:t>Upwork</w:t>
+      </w:r>
+      <w:r>
+        <w:rPr>
+          <w:rFonts w:ascii="Arial" w:eastAsia="Arial" w:hAnsi="Arial" w:cs="Arial"/>
+          <w:i/>
+          <w:sz w:val="18"/>
+          <w:szCs w:val="18"/>
+        </w:rPr>
+        <w:t xml:space="preserve"> / </w:t>
+      </w:r>
+      <w:r>
+        <w:rPr>
+          <w:rFonts w:ascii="Arial" w:eastAsia="Arial" w:hAnsi="Arial" w:cs="Arial"/>
+          <w:i/>
+          <w:sz w:val="18"/>
+          <w:szCs w:val="18"/>
+        </w:rPr>
+        <w:t>Worldwide (Remote)</w:t>
       </w:r>
       <w:r>
         <w:rPr>
@@ -1008,15 +1628,79 @@
           <w:sz w:val="18"/>
           <w:szCs w:val="18"/>
         </w:rPr>
-        <w:t>Develop front-end charts and dashboards using Chart.js and React.</w:t>
-      </w:r>
-      <w:r>
-        <w:rPr>
-          <w:rFonts w:ascii="Arial" w:eastAsia="Arial" w:hAnsi="Arial" w:cs="Arial"/>
-          <w:sz w:val="18"/>
-          <w:szCs w:val="18"/>
-        </w:rPr>
-        <w:t>js</w:t>
+        <w:t>Configure Hosting providers, Domains,</w:t>
+      </w:r>
+      <w:r>
+        <w:rPr>
+          <w:rFonts w:ascii="Arial" w:eastAsia="Arial" w:hAnsi="Arial" w:cs="Arial"/>
+          <w:sz w:val="18"/>
+          <w:szCs w:val="18"/>
+        </w:rPr>
+        <w:t xml:space="preserve"> SSL certificates, </w:t>
+      </w:r>
+      <w:r>
+        <w:rPr>
+          <w:rFonts w:ascii="Arial" w:eastAsia="Arial" w:hAnsi="Arial" w:cs="Arial"/>
+          <w:sz w:val="18"/>
+          <w:szCs w:val="18"/>
+        </w:rPr>
+        <w:t xml:space="preserve">DNS Records, </w:t>
+      </w:r>
+      <w:r>
+        <w:rPr>
+          <w:rFonts w:ascii="Arial" w:eastAsia="Arial" w:hAnsi="Arial" w:cs="Arial"/>
+          <w:sz w:val="18"/>
+          <w:szCs w:val="18"/>
+        </w:rPr>
+        <w:t>WAF</w:t>
+      </w:r>
+      <w:r>
+        <w:rPr>
+          <w:rFonts w:ascii="Arial" w:eastAsia="Arial" w:hAnsi="Arial" w:cs="Arial"/>
+          <w:sz w:val="18"/>
+          <w:szCs w:val="18"/>
+        </w:rPr>
+        <w:t>,</w:t>
+      </w:r>
+      <w:r>
+        <w:rPr>
+          <w:rFonts w:ascii="Arial" w:eastAsia="Arial" w:hAnsi="Arial" w:cs="Arial"/>
+          <w:sz w:val="18"/>
+          <w:szCs w:val="18"/>
+        </w:rPr>
+        <w:t xml:space="preserve"> CDNs,</w:t>
+      </w:r>
+      <w:r>
+        <w:rPr>
+          <w:rFonts w:ascii="Arial" w:eastAsia="Arial" w:hAnsi="Arial" w:cs="Arial"/>
+          <w:sz w:val="18"/>
+          <w:szCs w:val="18"/>
+        </w:rPr>
+        <w:t xml:space="preserve"> SMTP, SFTP, FTP, databases, backups</w:t>
+      </w:r>
+      <w:r>
+        <w:rPr>
+          <w:rFonts w:ascii="Arial" w:eastAsia="Arial" w:hAnsi="Arial" w:cs="Arial"/>
+          <w:sz w:val="18"/>
+          <w:szCs w:val="18"/>
+        </w:rPr>
+        <w:t>, and</w:t>
+      </w:r>
+      <w:r>
+        <w:rPr>
+          <w:rFonts w:ascii="Arial" w:eastAsia="Arial" w:hAnsi="Arial" w:cs="Arial"/>
+          <w:sz w:val="18"/>
+          <w:szCs w:val="18"/>
+        </w:rPr>
+        <w:t xml:space="preserve"> cron job</w:t>
+      </w:r>
+      <w:r>
+        <w:rPr>
+          <w:rFonts w:ascii="Arial" w:eastAsia="Arial" w:hAnsi="Arial" w:cs="Arial"/>
+          <w:sz w:val="18"/>
+          <w:szCs w:val="18"/>
+        </w:rPr>
+        <w:t>.</w:t>
       </w:r>
     </w:p>
     <w:p>
@@ -1045,31 +1729,31 @@
           <w:sz w:val="18"/>
           <w:szCs w:val="18"/>
         </w:rPr>
-        <w:t>Provide support for</w:t>
-      </w:r>
-      <w:r>
-        <w:rPr>
-          <w:rFonts w:ascii="Arial" w:eastAsia="Arial" w:hAnsi="Arial" w:cs="Arial"/>
-          <w:sz w:val="18"/>
-          <w:szCs w:val="18"/>
-        </w:rPr>
-        <w:t xml:space="preserve"> custom</w:t>
-      </w:r>
-      <w:r>
-        <w:rPr>
-          <w:rFonts w:ascii="Arial" w:eastAsia="Arial" w:hAnsi="Arial" w:cs="Arial"/>
-          <w:sz w:val="18"/>
-          <w:szCs w:val="18"/>
-        </w:rPr>
-        <w:t xml:space="preserve"> WordPress </w:t>
-      </w:r>
-      <w:r>
-        <w:rPr>
-          <w:rFonts w:ascii="Arial" w:eastAsia="Arial" w:hAnsi="Arial" w:cs="Arial"/>
-          <w:sz w:val="18"/>
-          <w:szCs w:val="18"/>
-        </w:rPr>
-        <w:t>plugins.</w:t>
+        <w:t xml:space="preserve">Support </w:t>
+      </w:r>
+      <w:r>
+        <w:rPr>
+          <w:rFonts w:ascii="Arial" w:eastAsia="Arial" w:hAnsi="Arial" w:cs="Arial"/>
+          <w:sz w:val="18"/>
+          <w:szCs w:val="18"/>
+        </w:rPr>
+        <w:t>on custom</w:t>
+      </w:r>
+      <w:r>
+        <w:rPr>
+          <w:rFonts w:ascii="Arial" w:eastAsia="Arial" w:hAnsi="Arial" w:cs="Arial"/>
+          <w:sz w:val="18"/>
+          <w:szCs w:val="18"/>
+        </w:rPr>
+        <w:t xml:space="preserve"> themes and Underscore-based themes</w:t>
+      </w:r>
+      <w:r>
+        <w:rPr>
+          <w:rFonts w:ascii="Arial" w:eastAsia="Arial" w:hAnsi="Arial" w:cs="Arial"/>
+          <w:sz w:val="18"/>
+          <w:szCs w:val="18"/>
+        </w:rPr>
+        <w:t>.</w:t>
       </w:r>
     </w:p>
     <w:p>
@@ -1098,7 +1782,15 @@
           <w:sz w:val="18"/>
           <w:szCs w:val="18"/>
         </w:rPr>
-        <w:t>Integrate WordPress headless CMS with React.js/Next.js as the front-end</w:t>
+        <w:t>Enhancing website security and performance in line with best practices</w:t>
+      </w:r>
+      <w:r>
+        <w:rPr>
+          <w:rFonts w:ascii="Arial" w:eastAsia="Arial" w:hAnsi="Arial" w:cs="Arial"/>
+          <w:sz w:val="18"/>
+          <w:szCs w:val="18"/>
+        </w:rPr>
+        <w:t>.</w:t>
       </w:r>
     </w:p>
     <w:p>
@@ -1148,152 +1840,6 @@
     </w:p>
     <w:p>
       <w:pPr>
-        <w:pBdr>
-          <w:top w:val="nil"/>
-          <w:left w:val="nil"/>
-          <w:bottom w:val="nil"/>
-          <w:right w:val="nil"/>
-          <w:between w:val="nil"/>
-        </w:pBdr>
-        <w:spacing w:line="276" w:lineRule="auto"/>
-        <w:ind w:left="360"/>
-        <w:rPr>
-          <w:rFonts w:ascii="Arial" w:eastAsia="Arial" w:hAnsi="Arial" w:cs="Arial"/>
-          <w:sz w:val="18"/>
-          <w:szCs w:val="18"/>
-        </w:rPr>
-      </w:pPr>
-    </w:p>
-    <w:p>
-      <w:pPr>
-        <w:pBdr>
-          <w:top w:val="nil"/>
-          <w:left w:val="nil"/>
-          <w:bottom w:val="nil"/>
-          <w:right w:val="nil"/>
-          <w:between w:val="nil"/>
-        </w:pBdr>
-        <w:tabs>
-          <w:tab w:val="right" w:pos="9923"/>
-        </w:tabs>
-        <w:spacing w:line="300" w:lineRule="auto"/>
-        <w:rPr>
-          <w:rFonts w:ascii="Arial" w:eastAsia="Arial" w:hAnsi="Arial" w:cs="Arial"/>
-          <w:sz w:val="18"/>
-          <w:szCs w:val="18"/>
-        </w:rPr>
-      </w:pPr>
-      <w:r>
-        <w:rPr>
-          <w:rFonts w:ascii="Arial" w:eastAsia="Arial" w:hAnsi="Arial" w:cs="Arial"/>
-          <w:b/>
-          <w:bCs/>
-          <w:sz w:val="18"/>
-          <w:szCs w:val="18"/>
-        </w:rPr>
-        <w:t>Top Rated Web Developer</w:t>
-      </w:r>
-      <w:r>
-        <w:rPr>
-          <w:rFonts w:ascii="Arial" w:eastAsia="Arial" w:hAnsi="Arial" w:cs="Arial"/>
-          <w:sz w:val="18"/>
-          <w:szCs w:val="18"/>
-        </w:rPr>
-        <w:tab/>
-      </w:r>
-      <w:r>
-        <w:rPr>
-          <w:rFonts w:ascii="Arial" w:eastAsia="Arial" w:hAnsi="Arial" w:cs="Arial"/>
-          <w:b/>
-          <w:bCs/>
-          <w:sz w:val="18"/>
-          <w:szCs w:val="18"/>
-        </w:rPr>
-        <w:t>MARCH</w:t>
-      </w:r>
-      <w:r>
-        <w:rPr>
-          <w:rFonts w:ascii="Arial" w:eastAsia="Arial" w:hAnsi="Arial" w:cs="Arial"/>
-          <w:b/>
-          <w:bCs/>
-          <w:sz w:val="18"/>
-          <w:szCs w:val="18"/>
-        </w:rPr>
-        <w:t xml:space="preserve"> 202</w:t>
-      </w:r>
-      <w:r>
-        <w:rPr>
-          <w:rFonts w:ascii="Arial" w:eastAsia="Arial" w:hAnsi="Arial" w:cs="Arial"/>
-          <w:b/>
-          <w:bCs/>
-          <w:sz w:val="18"/>
-          <w:szCs w:val="18"/>
-        </w:rPr>
-        <w:t>1</w:t>
-      </w:r>
-      <w:r>
-        <w:rPr>
-          <w:rFonts w:ascii="Arial" w:eastAsia="Arial" w:hAnsi="Arial" w:cs="Arial"/>
-          <w:b/>
-          <w:bCs/>
-          <w:sz w:val="18"/>
-          <w:szCs w:val="18"/>
-        </w:rPr>
-        <w:t xml:space="preserve"> – MAY 2023</w:t>
-      </w:r>
-    </w:p>
-    <w:p>
-      <w:pPr>
-        <w:tabs>
-          <w:tab w:val="right" w:pos="9923"/>
-        </w:tabs>
-        <w:spacing w:line="300" w:lineRule="auto"/>
-        <w:rPr>
-          <w:rFonts w:ascii="Arial" w:eastAsia="Arial" w:hAnsi="Arial" w:cs="Arial"/>
-          <w:i/>
-          <w:sz w:val="18"/>
-          <w:szCs w:val="18"/>
-        </w:rPr>
-      </w:pPr>
-      <w:r>
-        <w:rPr>
-          <w:rFonts w:ascii="Arial" w:eastAsia="Arial" w:hAnsi="Arial" w:cs="Arial"/>
-          <w:i/>
-          <w:sz w:val="18"/>
-          <w:szCs w:val="18"/>
-        </w:rPr>
-        <w:t>Upwork</w:t>
-      </w:r>
-      <w:r>
-        <w:rPr>
-          <w:rFonts w:ascii="Arial" w:eastAsia="Arial" w:hAnsi="Arial" w:cs="Arial"/>
-          <w:i/>
-          <w:sz w:val="18"/>
-          <w:szCs w:val="18"/>
-        </w:rPr>
-        <w:t xml:space="preserve"> / </w:t>
-      </w:r>
-      <w:r>
-        <w:rPr>
-          <w:rFonts w:ascii="Arial" w:eastAsia="Arial" w:hAnsi="Arial" w:cs="Arial"/>
-          <w:i/>
-          <w:sz w:val="18"/>
-          <w:szCs w:val="18"/>
-        </w:rPr>
-        <w:t>Worldwide (Remote)</w:t>
-      </w:r>
-      <w:r>
-        <w:rPr>
-          <w:rFonts w:ascii="Arial" w:eastAsia="Arial" w:hAnsi="Arial" w:cs="Arial"/>
-          <w:i/>
-          <w:sz w:val="18"/>
-          <w:szCs w:val="18"/>
-        </w:rPr>
-        <w:tab/>
-      </w:r>
-    </w:p>
-    <w:p>
-      <w:pPr>
         <w:numPr>
           <w:ilvl w:val="0"/>
           <w:numId w:val="4"/>
@@ -1318,236 +1864,24 @@
           <w:sz w:val="18"/>
           <w:szCs w:val="18"/>
         </w:rPr>
-        <w:t xml:space="preserve">Web systems administration expertise encompassing web hosting, mail client configuration, SMTP, FTP, SSH, </w:t>
-      </w:r>
-      <w:proofErr w:type="spellStart"/>
-      <w:r>
-        <w:rPr>
-          <w:rFonts w:ascii="Arial" w:eastAsia="Arial" w:hAnsi="Arial" w:cs="Arial"/>
-          <w:sz w:val="18"/>
-          <w:szCs w:val="18"/>
-        </w:rPr>
-        <w:t>cron</w:t>
-      </w:r>
-      <w:proofErr w:type="spellEnd"/>
-      <w:r>
-        <w:rPr>
-          <w:rFonts w:ascii="Arial" w:eastAsia="Arial" w:hAnsi="Arial" w:cs="Arial"/>
-          <w:sz w:val="18"/>
-          <w:szCs w:val="18"/>
-        </w:rPr>
-        <w:t xml:space="preserve"> jobs, backups, migrations, testing environments, and deployment leadership</w:t>
-      </w:r>
-      <w:r>
-        <w:rPr>
-          <w:rFonts w:ascii="Arial" w:eastAsia="Arial" w:hAnsi="Arial" w:cs="Arial"/>
-          <w:sz w:val="18"/>
-          <w:szCs w:val="18"/>
-        </w:rPr>
-        <w:t>.</w:t>
-      </w:r>
-    </w:p>
-    <w:p>
-      <w:pPr>
-        <w:numPr>
-          <w:ilvl w:val="0"/>
-          <w:numId w:val="4"/>
-        </w:numPr>
-        <w:pBdr>
-          <w:top w:val="nil"/>
-          <w:left w:val="nil"/>
-          <w:bottom w:val="nil"/>
-          <w:right w:val="nil"/>
-          <w:between w:val="nil"/>
-        </w:pBdr>
-        <w:spacing w:line="276" w:lineRule="auto"/>
-        <w:rPr>
-          <w:rFonts w:ascii="Arial" w:eastAsia="Arial" w:hAnsi="Arial" w:cs="Arial"/>
-          <w:sz w:val="18"/>
-          <w:szCs w:val="18"/>
-        </w:rPr>
-      </w:pPr>
-      <w:r>
-        <w:rPr>
-          <w:rFonts w:ascii="Arial" w:eastAsia="Arial" w:hAnsi="Arial" w:cs="Arial"/>
-          <w:sz w:val="18"/>
-          <w:szCs w:val="18"/>
-        </w:rPr>
-        <w:t>Support for customized themes and Underscore-based themes</w:t>
-      </w:r>
-      <w:r>
-        <w:rPr>
-          <w:rFonts w:ascii="Arial" w:eastAsia="Arial" w:hAnsi="Arial" w:cs="Arial"/>
-          <w:sz w:val="18"/>
-          <w:szCs w:val="18"/>
-        </w:rPr>
-        <w:t>.</w:t>
-      </w:r>
-    </w:p>
-    <w:p>
-      <w:pPr>
-        <w:numPr>
-          <w:ilvl w:val="0"/>
-          <w:numId w:val="4"/>
-        </w:numPr>
-        <w:pBdr>
-          <w:top w:val="nil"/>
-          <w:left w:val="nil"/>
-          <w:bottom w:val="nil"/>
-          <w:right w:val="nil"/>
-          <w:between w:val="nil"/>
-        </w:pBdr>
-        <w:spacing w:line="276" w:lineRule="auto"/>
-        <w:rPr>
-          <w:rFonts w:ascii="Arial" w:eastAsia="Arial" w:hAnsi="Arial" w:cs="Arial"/>
-          <w:sz w:val="18"/>
-          <w:szCs w:val="18"/>
-        </w:rPr>
-      </w:pPr>
-      <w:r>
-        <w:rPr>
-          <w:rFonts w:ascii="Arial" w:eastAsia="Arial" w:hAnsi="Arial" w:cs="Arial"/>
-          <w:sz w:val="18"/>
-          <w:szCs w:val="18"/>
-        </w:rPr>
-        <w:t>Enhancing website security and performance in line with best practices</w:t>
-      </w:r>
-      <w:r>
-        <w:rPr>
-          <w:rFonts w:ascii="Arial" w:eastAsia="Arial" w:hAnsi="Arial" w:cs="Arial"/>
-          <w:sz w:val="18"/>
-          <w:szCs w:val="18"/>
-        </w:rPr>
-        <w:t>.</w:t>
-      </w:r>
-    </w:p>
-    <w:p>
-      <w:pPr>
-        <w:numPr>
-          <w:ilvl w:val="0"/>
-          <w:numId w:val="4"/>
-        </w:numPr>
-        <w:pBdr>
-          <w:top w:val="nil"/>
-          <w:left w:val="nil"/>
-          <w:bottom w:val="nil"/>
-          <w:right w:val="nil"/>
-          <w:between w:val="nil"/>
-        </w:pBdr>
-        <w:spacing w:line="276" w:lineRule="auto"/>
-        <w:rPr>
-          <w:rFonts w:ascii="Arial" w:eastAsia="Arial" w:hAnsi="Arial" w:cs="Arial"/>
-          <w:sz w:val="18"/>
-          <w:szCs w:val="18"/>
-        </w:rPr>
-      </w:pPr>
-      <w:r>
-        <w:rPr>
-          <w:rFonts w:ascii="Arial" w:eastAsia="Arial" w:hAnsi="Arial" w:cs="Arial"/>
-          <w:sz w:val="18"/>
-          <w:szCs w:val="18"/>
-        </w:rPr>
-        <w:t>O</w:t>
-      </w:r>
-      <w:r>
-        <w:rPr>
-          <w:rFonts w:ascii="Arial" w:eastAsia="Arial" w:hAnsi="Arial" w:cs="Arial"/>
-          <w:sz w:val="18"/>
-          <w:szCs w:val="18"/>
-        </w:rPr>
-        <w:t>ptimize web performance (WPO)</w:t>
-      </w:r>
-      <w:r>
-        <w:rPr>
-          <w:rFonts w:ascii="Arial" w:eastAsia="Arial" w:hAnsi="Arial" w:cs="Arial"/>
-          <w:sz w:val="18"/>
-          <w:szCs w:val="18"/>
-        </w:rPr>
-        <w:t>.</w:t>
-      </w:r>
-    </w:p>
-    <w:p>
-      <w:pPr>
-        <w:numPr>
-          <w:ilvl w:val="0"/>
-          <w:numId w:val="4"/>
-        </w:numPr>
-        <w:pBdr>
-          <w:top w:val="nil"/>
-          <w:left w:val="nil"/>
-          <w:bottom w:val="nil"/>
-          <w:right w:val="nil"/>
-          <w:between w:val="nil"/>
-        </w:pBdr>
-        <w:spacing w:line="276" w:lineRule="auto"/>
-        <w:rPr>
-          <w:rFonts w:ascii="Arial" w:eastAsia="Arial" w:hAnsi="Arial" w:cs="Arial"/>
-          <w:sz w:val="18"/>
-          <w:szCs w:val="18"/>
-        </w:rPr>
-      </w:pPr>
-      <w:r>
-        <w:rPr>
-          <w:rFonts w:ascii="Arial" w:eastAsia="Arial" w:hAnsi="Arial" w:cs="Arial"/>
-          <w:sz w:val="18"/>
-          <w:szCs w:val="18"/>
-        </w:rPr>
-        <w:t xml:space="preserve">WordPress development with </w:t>
-      </w:r>
-      <w:proofErr w:type="spellStart"/>
-      <w:r>
-        <w:rPr>
-          <w:rFonts w:ascii="Arial" w:eastAsia="Arial" w:hAnsi="Arial" w:cs="Arial"/>
-          <w:sz w:val="18"/>
-          <w:szCs w:val="18"/>
-        </w:rPr>
-        <w:t>Elementor</w:t>
-      </w:r>
-      <w:proofErr w:type="spellEnd"/>
-      <w:r>
-        <w:rPr>
-          <w:rFonts w:ascii="Arial" w:eastAsia="Arial" w:hAnsi="Arial" w:cs="Arial"/>
-          <w:sz w:val="18"/>
-          <w:szCs w:val="18"/>
-        </w:rPr>
-        <w:t xml:space="preserve"> themes/templates, Gutenberg, FSE, </w:t>
-      </w:r>
-      <w:proofErr w:type="spellStart"/>
-      <w:r>
-        <w:rPr>
-          <w:rFonts w:ascii="Arial" w:eastAsia="Arial" w:hAnsi="Arial" w:cs="Arial"/>
-          <w:sz w:val="18"/>
-          <w:szCs w:val="18"/>
-        </w:rPr>
-        <w:t>WPBakery</w:t>
-      </w:r>
-      <w:proofErr w:type="spellEnd"/>
-      <w:r>
-        <w:rPr>
-          <w:rFonts w:ascii="Arial" w:eastAsia="Arial" w:hAnsi="Arial" w:cs="Arial"/>
-          <w:sz w:val="18"/>
-          <w:szCs w:val="18"/>
-        </w:rPr>
-        <w:t>, and DIVI.</w:t>
-      </w:r>
-    </w:p>
-    <w:p>
-      <w:pPr>
-        <w:pBdr>
-          <w:top w:val="nil"/>
-          <w:left w:val="nil"/>
-          <w:bottom w:val="nil"/>
-          <w:right w:val="nil"/>
-          <w:between w:val="nil"/>
-        </w:pBdr>
-        <w:spacing w:line="276" w:lineRule="auto"/>
-        <w:ind w:left="360"/>
-        <w:rPr>
-          <w:rFonts w:ascii="Arial" w:eastAsia="Arial" w:hAnsi="Arial" w:cs="Arial"/>
-          <w:sz w:val="18"/>
-          <w:szCs w:val="18"/>
-        </w:rPr>
-      </w:pPr>
+        <w:t xml:space="preserve">WordPress development with Elementor themes/templates, </w:t>
+      </w:r>
+      <w:r>
+        <w:rPr>
+          <w:rFonts w:ascii="Arial" w:eastAsia="Arial" w:hAnsi="Arial" w:cs="Arial"/>
+          <w:sz w:val="18"/>
+          <w:szCs w:val="18"/>
+        </w:rPr>
+        <w:t xml:space="preserve">ACT, CPT, </w:t>
+      </w:r>
+      <w:r>
+        <w:rPr>
+          <w:rFonts w:ascii="Arial" w:eastAsia="Arial" w:hAnsi="Arial" w:cs="Arial"/>
+          <w:sz w:val="18"/>
+          <w:szCs w:val="18"/>
+        </w:rPr>
+        <w:t>Gutenberg, FSE, WPBakery, and DIVI.</w:t>
+      </w:r>
     </w:p>
     <w:p>
       <w:pPr>
@@ -2470,6 +2804,119 @@
     </w:lvl>
   </w:abstractNum>
   <w:abstractNum w:abstractNumId="2" w15:restartNumberingAfterBreak="0">
+    <w:nsid w:val="27C73707"/>
+    <w:multiLevelType w:val="hybridMultilevel"/>
+    <w:tmpl w:val="8AC64590"/>
+    <w:lvl w:ilvl="0" w:tplc="4C0A0001">
+      <w:start w:val="1"/>
+      <w:numFmt w:val="bullet"/>
+      <w:lvlText w:val=""/>
+      <w:lvlJc w:val="left"/>
+      <w:pPr>
+        <w:ind w:left="360" w:hanging="360"/>
+      </w:pPr>
+      <w:rPr>
+        <w:rFonts w:ascii="Symbol" w:hAnsi="Symbol" w:hint="default"/>
+      </w:rPr>
+    </w:lvl>
+    <w:lvl w:ilvl="1" w:tplc="4C0A0003" w:tentative="1">
+      <w:start w:val="1"/>
+      <w:numFmt w:val="bullet"/>
+      <w:lvlText w:val="o"/>
+      <w:lvlJc w:val="left"/>
+      <w:pPr>
+        <w:ind w:left="1080" w:hanging="360"/>
+      </w:pPr>
+      <w:rPr>
+        <w:rFonts w:ascii="Courier New" w:hAnsi="Courier New" w:cs="Courier New" w:hint="default"/>
+      </w:rPr>
+    </w:lvl>
+    <w:lvl w:ilvl="2" w:tplc="4C0A0005" w:tentative="1">
+      <w:start w:val="1"/>
+      <w:numFmt w:val="bullet"/>
+      <w:lvlText w:val=""/>
+      <w:lvlJc w:val="left"/>
+      <w:pPr>
+        <w:ind w:left="1800" w:hanging="360"/>
+      </w:pPr>
+      <w:rPr>
+        <w:rFonts w:ascii="Wingdings" w:hAnsi="Wingdings" w:hint="default"/>
+      </w:rPr>
+    </w:lvl>
+    <w:lvl w:ilvl="3" w:tplc="4C0A0001" w:tentative="1">
+      <w:start w:val="1"/>
+      <w:numFmt w:val="bullet"/>
+      <w:lvlText w:val=""/>
+      <w:lvlJc w:val="left"/>
+      <w:pPr>
+        <w:ind w:left="2520" w:hanging="360"/>
+      </w:pPr>
+      <w:rPr>
+        <w:rFonts w:ascii="Symbol" w:hAnsi="Symbol" w:hint="default"/>
+      </w:rPr>
+    </w:lvl>
+    <w:lvl w:ilvl="4" w:tplc="4C0A0003" w:tentative="1">
+      <w:start w:val="1"/>
+      <w:numFmt w:val="bullet"/>
+      <w:lvlText w:val="o"/>
+      <w:lvlJc w:val="left"/>
+      <w:pPr>
+        <w:ind w:left="3240" w:hanging="360"/>
+      </w:pPr>
+      <w:rPr>
+        <w:rFonts w:ascii="Courier New" w:hAnsi="Courier New" w:cs="Courier New" w:hint="default"/>
+      </w:rPr>
+    </w:lvl>
+    <w:lvl w:ilvl="5" w:tplc="4C0A0005" w:tentative="1">
+      <w:start w:val="1"/>
+      <w:numFmt w:val="bullet"/>
+      <w:lvlText w:val=""/>
+      <w:lvlJc w:val="left"/>
+      <w:pPr>
+        <w:ind w:left="3960" w:hanging="360"/>
+      </w:pPr>
+      <w:rPr>
+        <w:rFonts w:ascii="Wingdings" w:hAnsi="Wingdings" w:hint="default"/>
+      </w:rPr>
+    </w:lvl>
+    <w:lvl w:ilvl="6" w:tplc="4C0A0001" w:tentative="1">
+      <w:start w:val="1"/>
+      <w:numFmt w:val="bullet"/>
+      <w:lvlText w:val=""/>
+      <w:lvlJc w:val="left"/>
+      <w:pPr>
+        <w:ind w:left="4680" w:hanging="360"/>
+      </w:pPr>
+      <w:rPr>
+        <w:rFonts w:ascii="Symbol" w:hAnsi="Symbol" w:hint="default"/>
+      </w:rPr>
+    </w:lvl>
+    <w:lvl w:ilvl="7" w:tplc="4C0A0003" w:tentative="1">
+      <w:start w:val="1"/>
+      <w:numFmt w:val="bullet"/>
+      <w:lvlText w:val="o"/>
+      <w:lvlJc w:val="left"/>
+      <w:pPr>
+        <w:ind w:left="5400" w:hanging="360"/>
+      </w:pPr>
+      <w:rPr>
+        <w:rFonts w:ascii="Courier New" w:hAnsi="Courier New" w:cs="Courier New" w:hint="default"/>
+      </w:rPr>
+    </w:lvl>
+    <w:lvl w:ilvl="8" w:tplc="4C0A0005" w:tentative="1">
+      <w:start w:val="1"/>
+      <w:numFmt w:val="bullet"/>
+      <w:lvlText w:val=""/>
+      <w:lvlJc w:val="left"/>
+      <w:pPr>
+        <w:ind w:left="6120" w:hanging="360"/>
+      </w:pPr>
+      <w:rPr>
+        <w:rFonts w:ascii="Wingdings" w:hAnsi="Wingdings" w:hint="default"/>
+      </w:rPr>
+    </w:lvl>
+  </w:abstractNum>
+  <w:abstractNum w:abstractNumId="3" w15:restartNumberingAfterBreak="0">
     <w:nsid w:val="3DCD2169"/>
     <w:multiLevelType w:val="multilevel"/>
     <w:tmpl w:val="C6D8F406"/>
@@ -2582,7 +3029,7 @@
       </w:rPr>
     </w:lvl>
   </w:abstractNum>
-  <w:abstractNum w:abstractNumId="3" w15:restartNumberingAfterBreak="0">
+  <w:abstractNum w:abstractNumId="4" w15:restartNumberingAfterBreak="0">
     <w:nsid w:val="5040620D"/>
     <w:multiLevelType w:val="multilevel"/>
     <w:tmpl w:val="A61C1822"/>
@@ -2672,16 +3119,19 @@
     </w:lvl>
   </w:abstractNum>
   <w:num w:numId="1" w16cid:durableId="1738748004">
-    <w:abstractNumId w:val="3"/>
+    <w:abstractNumId w:val="4"/>
   </w:num>
   <w:num w:numId="2" w16cid:durableId="2109570668">
     <w:abstractNumId w:val="1"/>
   </w:num>
   <w:num w:numId="3" w16cid:durableId="2124880014">
-    <w:abstractNumId w:val="2"/>
+    <w:abstractNumId w:val="3"/>
   </w:num>
   <w:num w:numId="4" w16cid:durableId="1957249731">
     <w:abstractNumId w:val="0"/>
+  </w:num>
+  <w:num w:numId="5" w16cid:durableId="336538253">
+    <w:abstractNumId w:val="2"/>
   </w:num>
 </w:numbering>
 </file>
@@ -3300,6 +3750,17 @@
       <w:u w:val="single"/>
     </w:rPr>
   </w:style>
+  <w:style w:type="paragraph" w:styleId="Prrafodelista">
+    <w:name w:val="List Paragraph"/>
+    <w:basedOn w:val="Normal"/>
+    <w:uiPriority w:val="34"/>
+    <w:qFormat/>
+    <w:rsid w:val="00432E50"/>
+    <w:pPr>
+      <w:ind w:left="720"/>
+      <w:contextualSpacing/>
+    </w:pPr>
+  </w:style>
 </w:styles>
 </file>
 

</xml_diff>

<commit_message>
Adding more projects to the portfolio! :)
</commit_message>
<xml_diff>
--- a/public/Shawlorne West - CV.docx
+++ b/public/Shawlorne West - CV.docx
@@ -50,7 +50,7 @@
             <w:sz w:val="24"/>
             <w:szCs w:val="24"/>
           </w:rPr>
-          <w:t>WEB DEVEL</w:t>
+          <w:t>WEB DEVELOPER</w:t>
         </w:r>
         <w:r>
           <w:rPr>
@@ -59,7 +59,7 @@
             <w:sz w:val="24"/>
             <w:szCs w:val="24"/>
           </w:rPr>
-          <w:t>O</w:t>
+          <w:t xml:space="preserve"> |</w:t>
         </w:r>
         <w:r>
           <w:rPr>
@@ -68,16 +68,7 @@
             <w:sz w:val="24"/>
             <w:szCs w:val="24"/>
           </w:rPr>
-          <w:t>PER</w:t>
-        </w:r>
-        <w:r>
-          <w:rPr>
-            <w:rStyle w:val="Hipervnculo"/>
-            <w:rFonts w:ascii="Arial" w:eastAsia="Arial" w:hAnsi="Arial" w:cs="Arial"/>
-            <w:sz w:val="24"/>
-            <w:szCs w:val="24"/>
-          </w:rPr>
-          <w:t xml:space="preserve"> | </w:t>
+          <w:t xml:space="preserve"> HOSTING SUPPORT | </w:t>
         </w:r>
         <w:r>
           <w:rPr>
@@ -192,7 +183,7 @@
               </wp:anchor>
             </w:drawing>
           </mc:Choice>
-          <mc:Fallback xmlns:dgm="http://schemas.openxmlformats.org/drawingml/2006/diagram" xmlns:lc="http://schemas.openxmlformats.org/drawingml/2006/lockedCanvas" xmlns:c="http://schemas.openxmlformats.org/drawingml/2006/chart" xmlns:pic="http://schemas.openxmlformats.org/drawingml/2006/picture" xmlns:a="http://schemas.openxmlformats.org/drawingml/2006/main" xmlns:sl="http://schemas.openxmlformats.org/schemaLibrary/2006/main">
+          <mc:Fallback xmlns:sl="http://schemas.openxmlformats.org/schemaLibrary/2006/main" xmlns:a="http://schemas.openxmlformats.org/drawingml/2006/main" xmlns:pic="http://schemas.openxmlformats.org/drawingml/2006/picture" xmlns:c="http://schemas.openxmlformats.org/drawingml/2006/chart" xmlns:lc="http://schemas.openxmlformats.org/drawingml/2006/lockedCanvas" xmlns:dgm="http://schemas.openxmlformats.org/drawingml/2006/diagram">
             <w:drawing>
               <wp:anchor allowOverlap="1" behindDoc="0" distB="0" distT="0" distL="114300" distR="114300" hidden="0" layoutInCell="1" locked="0" relativeHeight="0" simplePos="0">
                 <wp:simplePos x="0" y="0"/>
@@ -2164,7 +2155,7 @@
               </wp:anchor>
             </w:drawing>
           </mc:Choice>
-          <mc:Fallback xmlns:dgm="http://schemas.openxmlformats.org/drawingml/2006/diagram" xmlns:lc="http://schemas.openxmlformats.org/drawingml/2006/lockedCanvas" xmlns:c="http://schemas.openxmlformats.org/drawingml/2006/chart" xmlns:pic="http://schemas.openxmlformats.org/drawingml/2006/picture" xmlns:a="http://schemas.openxmlformats.org/drawingml/2006/main" xmlns:sl="http://schemas.openxmlformats.org/schemaLibrary/2006/main">
+          <mc:Fallback xmlns:sl="http://schemas.openxmlformats.org/schemaLibrary/2006/main" xmlns:a="http://schemas.openxmlformats.org/drawingml/2006/main" xmlns:pic="http://schemas.openxmlformats.org/drawingml/2006/picture" xmlns:c="http://schemas.openxmlformats.org/drawingml/2006/chart" xmlns:lc="http://schemas.openxmlformats.org/drawingml/2006/lockedCanvas" xmlns:dgm="http://schemas.openxmlformats.org/drawingml/2006/diagram">
             <w:drawing>
               <wp:anchor allowOverlap="1" behindDoc="0" distB="0" distT="0" distL="114300" distR="114300" hidden="0" layoutInCell="1" locked="0" relativeHeight="0" simplePos="0">
                 <wp:simplePos x="0" y="0"/>
@@ -2423,7 +2414,7 @@
               </wp:anchor>
             </w:drawing>
           </mc:Choice>
-          <mc:Fallback xmlns:dgm="http://schemas.openxmlformats.org/drawingml/2006/diagram" xmlns:lc="http://schemas.openxmlformats.org/drawingml/2006/lockedCanvas" xmlns:c="http://schemas.openxmlformats.org/drawingml/2006/chart" xmlns:pic="http://schemas.openxmlformats.org/drawingml/2006/picture" xmlns:a="http://schemas.openxmlformats.org/drawingml/2006/main" xmlns:sl="http://schemas.openxmlformats.org/schemaLibrary/2006/main">
+          <mc:Fallback xmlns:sl="http://schemas.openxmlformats.org/schemaLibrary/2006/main" xmlns:a="http://schemas.openxmlformats.org/drawingml/2006/main" xmlns:pic="http://schemas.openxmlformats.org/drawingml/2006/picture" xmlns:c="http://schemas.openxmlformats.org/drawingml/2006/chart" xmlns:lc="http://schemas.openxmlformats.org/drawingml/2006/lockedCanvas" xmlns:dgm="http://schemas.openxmlformats.org/drawingml/2006/diagram">
             <w:drawing>
               <wp:anchor allowOverlap="1" behindDoc="0" distB="0" distT="0" distL="114300" distR="114300" hidden="0" layoutInCell="1" locked="0" relativeHeight="0" simplePos="0">
                 <wp:simplePos x="0" y="0"/>

</xml_diff>